<commit_message>
update báo cáo tuần 5
</commit_message>
<xml_diff>
--- a/BaoCaoTuan/NhomThien_Thang_Salesforce_Tuan5.docx
+++ b/BaoCaoTuan/NhomThien_Thang_Salesforce_Tuan5.docx
@@ -9,11 +9,11 @@
         <w:tblLook w:val="04A0" w:firstRow="1" w:lastRow="0" w:firstColumn="1" w:lastColumn="0" w:noHBand="0" w:noVBand="1"/>
       </w:tblPr>
       <w:tblGrid>
-        <w:gridCol w:w="935"/>
+        <w:gridCol w:w="1166"/>
         <w:gridCol w:w="1323"/>
-        <w:gridCol w:w="1607"/>
-        <w:gridCol w:w="1710"/>
-        <w:gridCol w:w="3775"/>
+        <w:gridCol w:w="1590"/>
+        <w:gridCol w:w="1688"/>
+        <w:gridCol w:w="3583"/>
       </w:tblGrid>
       <w:tr>
         <w:tc>
@@ -88,13 +88,7 @@
               <w:rPr>
                 <w:b/>
               </w:rPr>
-              <w:t xml:space="preserve">More </w:t>
-            </w:r>
-            <w:r>
-              <w:rPr>
-                <w:b/>
-              </w:rPr>
-              <w:t>Details</w:t>
+              <w:t>More Details</w:t>
             </w:r>
           </w:p>
         </w:tc>
@@ -1632,37 +1626,49 @@
                 <w:b/>
               </w:rPr>
             </w:pPr>
+          </w:p>
+        </w:tc>
+      </w:tr>
+      <w:tr>
+        <w:tc>
+          <w:tcPr>
+            <w:tcW w:w="0" w:type="auto"/>
+          </w:tcPr>
+          <w:p>
+            <w:pPr>
+              <w:jc w:val="center"/>
+              <w:rPr>
+                <w:b/>
+              </w:rPr>
+            </w:pPr>
+            <w:r>
+              <w:rPr>
+                <w:b/>
+              </w:rPr>
+              <w:t>Marketing</w:t>
+            </w:r>
+          </w:p>
+        </w:tc>
+        <w:tc>
+          <w:tcPr>
+            <w:tcW w:w="1323" w:type="dxa"/>
+            <w:vAlign w:val="center"/>
+          </w:tcPr>
+          <w:p>
+            <w:pPr>
+              <w:jc w:val="center"/>
+              <w:rPr>
+                <w:b/>
+              </w:rPr>
+            </w:pPr>
+            <w:r>
+              <w:rPr>
+                <w:b/>
+              </w:rPr>
+              <w:t>Email</w:t>
+            </w:r>
             <w:bookmarkStart w:id="4" w:name="_GoBack"/>
             <w:bookmarkEnd w:id="4"/>
-          </w:p>
-        </w:tc>
-      </w:tr>
-      <w:tr>
-        <w:tc>
-          <w:tcPr>
-            <w:tcW w:w="0" w:type="auto"/>
-          </w:tcPr>
-          <w:p>
-            <w:pPr>
-              <w:jc w:val="center"/>
-              <w:rPr>
-                <w:b/>
-              </w:rPr>
-            </w:pPr>
-          </w:p>
-        </w:tc>
-        <w:tc>
-          <w:tcPr>
-            <w:tcW w:w="1323" w:type="dxa"/>
-            <w:vAlign w:val="center"/>
-          </w:tcPr>
-          <w:p>
-            <w:pPr>
-              <w:jc w:val="center"/>
-              <w:rPr>
-                <w:b/>
-              </w:rPr>
-            </w:pPr>
           </w:p>
         </w:tc>
         <w:tc>
@@ -3222,7 +3228,7 @@
 
 <file path=word/numbering.xml><?xml version="1.0" encoding="utf-8"?>
 <w:numbering xmlns:wpc="http://schemas.microsoft.com/office/word/2010/wordprocessingCanvas" xmlns:mc="http://schemas.openxmlformats.org/markup-compatibility/2006" xmlns:o="urn:schemas-microsoft-com:office:office" xmlns:r="http://schemas.openxmlformats.org/officeDocument/2006/relationships" xmlns:m="http://schemas.openxmlformats.org/officeDocument/2006/math" xmlns:v="urn:schemas-microsoft-com:vml" xmlns:wp14="http://schemas.microsoft.com/office/word/2010/wordprocessingDrawing" xmlns:wp="http://schemas.openxmlformats.org/drawingml/2006/wordprocessingDrawing" xmlns:w10="urn:schemas-microsoft-com:office:word" xmlns:w="http://schemas.openxmlformats.org/wordprocessingml/2006/main" xmlns:w14="http://schemas.microsoft.com/office/word/2010/wordml" xmlns:w15="http://schemas.microsoft.com/office/word/2012/wordml" xmlns:wpg="http://schemas.microsoft.com/office/word/2010/wordprocessingGroup" xmlns:wpi="http://schemas.microsoft.com/office/word/2010/wordprocessingInk" xmlns:wne="http://schemas.microsoft.com/office/word/2006/wordml" xmlns:wps="http://schemas.microsoft.com/office/word/2010/wordprocessingShape" mc:Ignorable="w14 w15 wp14">
-  <w:abstractNum w:abstractNumId="0" w15:restartNumberingAfterBreak="0">
+  <w:abstractNum w:abstractNumId="0">
     <w:nsid w:val="1D3A00F2"/>
     <w:multiLevelType w:val="multilevel"/>
     <w:tmpl w:val="8AA8C1F6"/>
@@ -3343,7 +3349,7 @@
       </w:rPr>
     </w:lvl>
   </w:abstractNum>
-  <w:abstractNum w:abstractNumId="1" w15:restartNumberingAfterBreak="0">
+  <w:abstractNum w:abstractNumId="1">
     <w:nsid w:val="30FD0A01"/>
     <w:multiLevelType w:val="multilevel"/>
     <w:tmpl w:val="26A87A48"/>
@@ -3467,7 +3473,7 @@
       </w:rPr>
     </w:lvl>
   </w:abstractNum>
-  <w:abstractNum w:abstractNumId="2" w15:restartNumberingAfterBreak="0">
+  <w:abstractNum w:abstractNumId="2">
     <w:nsid w:val="42556C7B"/>
     <w:multiLevelType w:val="hybridMultilevel"/>
     <w:tmpl w:val="A7969DF4"/>
@@ -4066,6 +4072,7 @@
   <w:style w:type="character" w:default="1" w:styleId="DefaultParagraphFont">
     <w:name w:val="Default Paragraph Font"/>
     <w:uiPriority w:val="1"/>
+    <w:semiHidden/>
     <w:unhideWhenUsed/>
   </w:style>
   <w:style w:type="table" w:default="1" w:styleId="TableNormal">
@@ -4098,6 +4105,7 @@
       <w:spacing w:after="0" w:line="240" w:lineRule="auto"/>
     </w:pPr>
     <w:tblPr>
+      <w:tblInd w:w="0" w:type="dxa"/>
       <w:tblBorders>
         <w:top w:val="single" w:sz="4" w:space="0" w:color="auto"/>
         <w:left w:val="single" w:sz="4" w:space="0" w:color="auto"/>
@@ -4106,6 +4114,12 @@
         <w:insideH w:val="single" w:sz="4" w:space="0" w:color="auto"/>
         <w:insideV w:val="single" w:sz="4" w:space="0" w:color="auto"/>
       </w:tblBorders>
+      <w:tblCellMar>
+        <w:top w:w="0" w:type="dxa"/>
+        <w:left w:w="108" w:type="dxa"/>
+        <w:bottom w:w="0" w:type="dxa"/>
+        <w:right w:w="108" w:type="dxa"/>
+      </w:tblCellMar>
     </w:tblPr>
   </w:style>
   <w:style w:type="character" w:customStyle="1" w:styleId="Heading2Char">

</xml_diff>